<commit_message>
updated project structure and planning
</commit_message>
<xml_diff>
--- a/docs/Euan Mendoza Year 12 Major Project Logbook.docx
+++ b/docs/Euan Mendoza Year 12 Major Project Logbook.docx
@@ -134,6 +134,19 @@
       <w:proofErr w:type="spellEnd"/>
       <w:r>
         <w:t xml:space="preserve"> in repo. Created a static webserver route for deploying the react website with Go. </w:t>
+      </w:r>
+    </w:p>
+    <w:p>
+      <w:pPr>
+        <w:pStyle w:val="Heading1"/>
+      </w:pPr>
+      <w:r>
+        <w:t>05/04/2019</w:t>
+      </w:r>
+    </w:p>
+    <w:p>
+      <w:r>
+        <w:t>Rewrote algorithms and logic within requirements report and planning to better suit the project and improve simplicity. Planned crud features for database managed through an admin panel similar to the Django framework.</w:t>
       </w:r>
       <w:bookmarkStart w:id="0" w:name="_GoBack"/>
       <w:bookmarkEnd w:id="0"/>

</xml_diff>

<commit_message>
Refactored and remade graphql architecture, made a simple authentication graphql function.
</commit_message>
<xml_diff>
--- a/docs/Euan Mendoza Year 12 Major Project Logbook.docx
+++ b/docs/Euan Mendoza Year 12 Major Project Logbook.docx
@@ -148,10 +148,242 @@
       <w:r>
         <w:t>Rewrote algorithms and logic within requirements report and planning to better suit the project and improve simplicity. Planned crud features for database managed through an admin panel similar to the Django framework.</w:t>
       </w:r>
+    </w:p>
+    <w:p>
+      <w:pPr>
+        <w:pStyle w:val="Heading1"/>
+      </w:pPr>
+      <w:r>
+        <w:t>09/04/2019</w:t>
+      </w:r>
+    </w:p>
+    <w:p>
+      <w:r>
+        <w:t xml:space="preserve">Started building the actual </w:t>
+      </w:r>
+      <w:proofErr w:type="spellStart"/>
+      <w:r>
+        <w:t>graphql</w:t>
+      </w:r>
+      <w:proofErr w:type="spellEnd"/>
+      <w:r>
+        <w:t xml:space="preserve"> </w:t>
+      </w:r>
+      <w:proofErr w:type="spellStart"/>
+      <w:proofErr w:type="gramStart"/>
+      <w:r>
+        <w:t>api</w:t>
+      </w:r>
+      <w:proofErr w:type="spellEnd"/>
+      <w:proofErr w:type="gramEnd"/>
+      <w:r>
+        <w:t xml:space="preserve"> using go-</w:t>
+      </w:r>
+      <w:proofErr w:type="spellStart"/>
+      <w:r>
+        <w:t>graphql</w:t>
+      </w:r>
+      <w:proofErr w:type="spellEnd"/>
+      <w:r>
+        <w:t>. Some issues I have found is that go-</w:t>
+      </w:r>
+      <w:proofErr w:type="spellStart"/>
+      <w:r>
+        <w:t>graphql</w:t>
+      </w:r>
+      <w:proofErr w:type="spellEnd"/>
+      <w:r>
+        <w:t xml:space="preserve"> </w:t>
+      </w:r>
+      <w:proofErr w:type="gramStart"/>
+      <w:r>
+        <w:t>is not documented</w:t>
+      </w:r>
+      <w:proofErr w:type="gramEnd"/>
+      <w:r>
+        <w:t xml:space="preserve"> well, while other </w:t>
+      </w:r>
+      <w:proofErr w:type="spellStart"/>
+      <w:r>
+        <w:t>graphql</w:t>
+      </w:r>
+      <w:proofErr w:type="spellEnd"/>
+      <w:r>
+        <w:t xml:space="preserve"> libraries such as </w:t>
+      </w:r>
+      <w:proofErr w:type="spellStart"/>
+      <w:r>
+        <w:t>graphql</w:t>
+      </w:r>
+      <w:proofErr w:type="spellEnd"/>
+      <w:r>
+        <w:t xml:space="preserve">-java and python graphene are documented well, made me reconsider using go. The other issue is code examples all have one to three queries and responses, my plan has a lot more than three </w:t>
+      </w:r>
+      <w:proofErr w:type="spellStart"/>
+      <w:r>
+        <w:t>graphql</w:t>
+      </w:r>
+      <w:proofErr w:type="spellEnd"/>
+      <w:r>
+        <w:t xml:space="preserve"> queries. Three </w:t>
+      </w:r>
+      <w:proofErr w:type="spellStart"/>
+      <w:r>
+        <w:t>quries</w:t>
+      </w:r>
+      <w:proofErr w:type="spellEnd"/>
+      <w:r>
+        <w:t xml:space="preserve"> in a </w:t>
+      </w:r>
+      <w:proofErr w:type="spellStart"/>
+      <w:r>
+        <w:t>graphql</w:t>
+      </w:r>
+      <w:proofErr w:type="spellEnd"/>
+      <w:r>
+        <w:t xml:space="preserve"> application is small enough to be built in one file, but my project is a lot larger, and </w:t>
+      </w:r>
+      <w:proofErr w:type="gramStart"/>
+      <w:r>
+        <w:t>personally</w:t>
+      </w:r>
+      <w:proofErr w:type="gramEnd"/>
+      <w:r>
+        <w:t xml:space="preserve"> I prefer to have a lot of code split up into multiple files than a large file with lots of functions. I considered moving to java to make the project object oriented so I could easily organise the project, but java involves a lot of setup with the build systems and dependency management. I also considered switching to a different go </w:t>
+      </w:r>
+      <w:proofErr w:type="spellStart"/>
+      <w:r>
+        <w:t>graphql</w:t>
+      </w:r>
+      <w:proofErr w:type="spellEnd"/>
+      <w:r>
+        <w:t xml:space="preserve"> implementation that had better support for separating </w:t>
+      </w:r>
+      <w:proofErr w:type="spellStart"/>
+      <w:r>
+        <w:t>graphql</w:t>
+      </w:r>
+      <w:proofErr w:type="spellEnd"/>
+      <w:r>
+        <w:t xml:space="preserve"> responders into separate files. </w:t>
+      </w:r>
+      <w:r>
+        <w:t xml:space="preserve">The solution I ended up using was to create a file called models where I declare the ‘models’ for how the data is requested and stored based off the Django framework. It contains all the </w:t>
+      </w:r>
+      <w:proofErr w:type="spellStart"/>
+      <w:r>
+        <w:t>structs</w:t>
+      </w:r>
+      <w:proofErr w:type="spellEnd"/>
+      <w:r>
+        <w:t xml:space="preserve"> also known as objects or </w:t>
+      </w:r>
+      <w:proofErr w:type="spellStart"/>
+      <w:r>
+        <w:t>non primitive</w:t>
+      </w:r>
+      <w:proofErr w:type="spellEnd"/>
+      <w:r>
+        <w:t xml:space="preserve"> data types </w:t>
+      </w:r>
+      <w:r>
+        <w:lastRenderedPageBreak/>
+        <w:t xml:space="preserve">depending on which language </w:t>
+      </w:r>
+      <w:proofErr w:type="gramStart"/>
+      <w:r>
+        <w:t>your</w:t>
+      </w:r>
+      <w:proofErr w:type="gramEnd"/>
+      <w:r>
+        <w:t xml:space="preserve"> using, which are used in the application to serialize and </w:t>
+      </w:r>
+      <w:proofErr w:type="spellStart"/>
+      <w:r>
+        <w:t>deserialize</w:t>
+      </w:r>
+      <w:proofErr w:type="spellEnd"/>
+      <w:r>
+        <w:t xml:space="preserve"> into </w:t>
+      </w:r>
+      <w:proofErr w:type="spellStart"/>
+      <w:r>
+        <w:t>json</w:t>
+      </w:r>
+      <w:proofErr w:type="spellEnd"/>
+      <w:r>
+        <w:t xml:space="preserve"> which can be used by the client. The </w:t>
+      </w:r>
+      <w:proofErr w:type="spellStart"/>
+      <w:r>
+        <w:t>structs</w:t>
+      </w:r>
+      <w:proofErr w:type="spellEnd"/>
+      <w:r>
+        <w:t xml:space="preserve"> are than serialised in the same file into a </w:t>
+      </w:r>
+      <w:proofErr w:type="spellStart"/>
+      <w:r>
+        <w:t>graphql</w:t>
+      </w:r>
+      <w:proofErr w:type="spellEnd"/>
+      <w:r>
+        <w:t xml:space="preserve"> object, which can be used for commands like query users id which returns a list of all users id’s. The </w:t>
+      </w:r>
+      <w:proofErr w:type="spellStart"/>
+      <w:r>
+        <w:t>graphql</w:t>
+      </w:r>
+      <w:proofErr w:type="spellEnd"/>
+      <w:r>
+        <w:t xml:space="preserve"> object is than mapped to a </w:t>
+      </w:r>
+      <w:proofErr w:type="spellStart"/>
+      <w:r>
+        <w:t>graphql</w:t>
+      </w:r>
+      <w:proofErr w:type="spellEnd"/>
+      <w:r>
+        <w:t xml:space="preserve"> query request within the schema file, this file handles create, read, update, and delete requests. If a read request is called, a </w:t>
+      </w:r>
+      <w:proofErr w:type="spellStart"/>
+      <w:r>
+        <w:t>callback</w:t>
+      </w:r>
+      <w:proofErr w:type="spellEnd"/>
+      <w:r>
+        <w:t xml:space="preserve"> function is called which exists within separate files that end in </w:t>
+      </w:r>
+      <w:proofErr w:type="gramStart"/>
+      <w:r>
+        <w:t>handler,</w:t>
+      </w:r>
+      <w:proofErr w:type="gramEnd"/>
+      <w:r>
+        <w:t xml:space="preserve"> these functions return the requests from the </w:t>
+      </w:r>
+      <w:proofErr w:type="spellStart"/>
+      <w:r>
+        <w:t>graphql</w:t>
+      </w:r>
+      <w:proofErr w:type="spellEnd"/>
+      <w:r>
+        <w:t xml:space="preserve"> query. This way there will still be a large amount of functions </w:t>
+      </w:r>
+      <w:r>
+        <w:t xml:space="preserve">per file, but it is neater </w:t>
+      </w:r>
+      <w:proofErr w:type="gramStart"/>
+      <w:r>
+        <w:t>than any of the examples provided</w:t>
+      </w:r>
+      <w:proofErr w:type="gramEnd"/>
+      <w:r>
+        <w:t xml:space="preserve">. </w:t>
+      </w:r>
       <w:bookmarkStart w:id="0" w:name="_GoBack"/>
       <w:bookmarkEnd w:id="0"/>
     </w:p>
-    <w:p/>
     <w:sectPr>
       <w:pgSz w:w="11906" w:h="16838"/>
       <w:pgMar w:top="1440" w:right="1440" w:bottom="1440" w:left="1440" w:header="708" w:footer="708" w:gutter="0"/>

</xml_diff>

<commit_message>
Added storing persistant constants in json file
</commit_message>
<xml_diff>
--- a/docs/Euan Mendoza Year 12 Major Project Logbook.docx
+++ b/docs/Euan Mendoza Year 12 Major Project Logbook.docx
@@ -380,6 +380,133 @@
       <w:proofErr w:type="gramEnd"/>
       <w:r>
         <w:t xml:space="preserve">. </w:t>
+      </w:r>
+    </w:p>
+    <w:p>
+      <w:pPr>
+        <w:pStyle w:val="Heading1"/>
+      </w:pPr>
+      <w:r>
+        <w:t>10/04/2019</w:t>
+      </w:r>
+    </w:p>
+    <w:p>
+      <w:r>
+        <w:t xml:space="preserve">In order to validate the </w:t>
+      </w:r>
+      <w:proofErr w:type="spellStart"/>
+      <w:r>
+        <w:t>json</w:t>
+      </w:r>
+      <w:proofErr w:type="spellEnd"/>
+      <w:r>
+        <w:t xml:space="preserve"> web tokens for authorization, I needed to pass the </w:t>
+      </w:r>
+      <w:proofErr w:type="spellStart"/>
+      <w:r>
+        <w:t>json</w:t>
+      </w:r>
+      <w:proofErr w:type="spellEnd"/>
+      <w:r>
+        <w:t xml:space="preserve"> web token in the http request </w:t>
+      </w:r>
+      <w:proofErr w:type="gramStart"/>
+      <w:r>
+        <w:t>header,</w:t>
+      </w:r>
+      <w:proofErr w:type="gramEnd"/>
+      <w:r>
+        <w:t xml:space="preserve"> the only problem is that I was using a pre written http request and response handler. I decided that because go has inbuilt support for </w:t>
+      </w:r>
+      <w:proofErr w:type="gramStart"/>
+      <w:r>
+        <w:t>a lot</w:t>
+      </w:r>
+      <w:proofErr w:type="gramEnd"/>
+      <w:r>
+        <w:t xml:space="preserve"> of the server features, and the original intention of the go </w:t>
+      </w:r>
+      <w:proofErr w:type="spellStart"/>
+      <w:r>
+        <w:t>graphql</w:t>
+      </w:r>
+      <w:proofErr w:type="spellEnd"/>
+      <w:r>
+        <w:t xml:space="preserve"> library is that you roll your own http handler, I decided on creating a http handler function. This function takes the </w:t>
+      </w:r>
+      <w:proofErr w:type="spellStart"/>
+      <w:r>
+        <w:t>json</w:t>
+      </w:r>
+      <w:proofErr w:type="spellEnd"/>
+      <w:r>
+        <w:t xml:space="preserve"> web token and passes it into the context of the </w:t>
+      </w:r>
+      <w:proofErr w:type="spellStart"/>
+      <w:r>
+        <w:t>graphql</w:t>
+      </w:r>
+      <w:proofErr w:type="spellEnd"/>
+      <w:r>
+        <w:t xml:space="preserve"> request.</w:t>
+      </w:r>
+    </w:p>
+    <w:p>
+      <w:pPr>
+        <w:pStyle w:val="Heading1"/>
+      </w:pPr>
+      <w:r>
+        <w:t>11/04/2019</w:t>
+      </w:r>
+    </w:p>
+    <w:p>
+      <w:r>
+        <w:t>I refactored the code and added comments and extra information</w:t>
+      </w:r>
+    </w:p>
+    <w:p>
+      <w:pPr>
+        <w:pStyle w:val="Heading1"/>
+      </w:pPr>
+      <w:r>
+        <w:t>12/04/2019</w:t>
+      </w:r>
+    </w:p>
+    <w:p>
+      <w:r>
+        <w:t xml:space="preserve">I created the functions and modules that </w:t>
+      </w:r>
+      <w:proofErr w:type="gramStart"/>
+      <w:r>
+        <w:t>are used</w:t>
+      </w:r>
+      <w:proofErr w:type="gramEnd"/>
+      <w:r>
+        <w:t xml:space="preserve"> to store the constants, for example the secret key used for tagging the </w:t>
+      </w:r>
+      <w:proofErr w:type="spellStart"/>
+      <w:r>
+        <w:t>json</w:t>
+      </w:r>
+      <w:proofErr w:type="spellEnd"/>
+      <w:r>
+        <w:t xml:space="preserve"> web tokens. The functions are stored locally in a </w:t>
+      </w:r>
+      <w:proofErr w:type="spellStart"/>
+      <w:r>
+        <w:t>json</w:t>
+      </w:r>
+      <w:proofErr w:type="spellEnd"/>
+      <w:r>
+        <w:t xml:space="preserve"> file and parsed using the native libraries included with </w:t>
+      </w:r>
+      <w:proofErr w:type="spellStart"/>
+      <w:r>
+        <w:t>golang</w:t>
+      </w:r>
+      <w:proofErr w:type="spellEnd"/>
+      <w:r>
+        <w:t>.</w:t>
       </w:r>
       <w:bookmarkStart w:id="0" w:name="_GoBack"/>
       <w:bookmarkEnd w:id="0"/>

</xml_diff>

<commit_message>
resolvers and sql setup
</commit_message>
<xml_diff>
--- a/docs/Euan Mendoza Year 12 Major Project Logbook.docx
+++ b/docs/Euan Mendoza Year 12 Major Project Logbook.docx
@@ -508,8 +508,382 @@
       <w:r>
         <w:t>.</w:t>
       </w:r>
+    </w:p>
+    <w:p>
+      <w:pPr>
+        <w:pStyle w:val="Heading1"/>
+      </w:pPr>
+      <w:r>
+        <w:t>14/04/2019</w:t>
+      </w:r>
+    </w:p>
+    <w:p>
+      <w:r>
+        <w:t xml:space="preserve">Go </w:t>
+      </w:r>
+      <w:proofErr w:type="spellStart"/>
+      <w:proofErr w:type="gramStart"/>
+      <w:r>
+        <w:t>lang</w:t>
+      </w:r>
+      <w:proofErr w:type="spellEnd"/>
+      <w:proofErr w:type="gramEnd"/>
+      <w:r>
+        <w:t xml:space="preserve"> http handler did not work, so I decided to copy with full credit to the original http handler, but add a line where I pass the variable within the context.</w:t>
+      </w:r>
+    </w:p>
+    <w:p>
+      <w:pPr>
+        <w:pStyle w:val="Heading1"/>
+      </w:pPr>
+      <w:r>
+        <w:t>15/04/2019</w:t>
+      </w:r>
+    </w:p>
+    <w:p>
+      <w:r>
+        <w:t xml:space="preserve">I started working on the frontend, using react router and react to create prototypes of the login screen and the home screen using material </w:t>
+      </w:r>
+      <w:proofErr w:type="spellStart"/>
+      <w:r>
+        <w:t>ui</w:t>
+      </w:r>
+      <w:proofErr w:type="spellEnd"/>
+      <w:r>
+        <w:t>.</w:t>
+      </w:r>
+    </w:p>
+    <w:p>
+      <w:pPr>
+        <w:pStyle w:val="Heading1"/>
+      </w:pPr>
+      <w:r>
+        <w:t>16/04/2019</w:t>
+      </w:r>
+    </w:p>
+    <w:p>
+      <w:r>
+        <w:t xml:space="preserve">Another set of refactoring because I realised that some of the functions of the server side, namely the resolver to get a login token </w:t>
+      </w:r>
+      <w:proofErr w:type="gramStart"/>
+      <w:r>
+        <w:t>could be shrunk</w:t>
+      </w:r>
+      <w:proofErr w:type="gramEnd"/>
+      <w:r>
+        <w:t xml:space="preserve">. </w:t>
+      </w:r>
+      <w:proofErr w:type="gramStart"/>
+      <w:r>
+        <w:t xml:space="preserve">I had a set of three functions to handle each user type, but it was three copies of the same function, and in an effort to make the application DRY, I created one function that handles the signing in of all users, instead to login in different user types the application now has an </w:t>
+      </w:r>
+      <w:proofErr w:type="spellStart"/>
+      <w:r>
+        <w:t>enum</w:t>
+      </w:r>
+      <w:proofErr w:type="spellEnd"/>
+      <w:r>
+        <w:t xml:space="preserve"> where you can select user types with a select within the frontend html select statement.</w:t>
+      </w:r>
+      <w:proofErr w:type="gramEnd"/>
+      <w:r>
+        <w:t xml:space="preserve"> This </w:t>
+      </w:r>
+      <w:proofErr w:type="gramStart"/>
+      <w:r>
+        <w:t>gets</w:t>
+      </w:r>
+      <w:proofErr w:type="gramEnd"/>
+      <w:r>
+        <w:t xml:space="preserve"> passed as an argument to the resolver function which uses a case statement to login a user of all different types. The problem is when the form submits, it passes all the variables through the html submit functionality. So I started working on react state management as opposed to the traditional html submit to handle the data.</w:t>
+      </w:r>
+    </w:p>
+    <w:p>
+      <w:pPr>
+        <w:pStyle w:val="Heading1"/>
+      </w:pPr>
+      <w:r>
+        <w:lastRenderedPageBreak/>
+        <w:t>17/04/2019</w:t>
+      </w:r>
+    </w:p>
+    <w:p>
+      <w:r>
+        <w:t xml:space="preserve">Ditched the idea of using a switch to handle the user selection for logging in because I realised it </w:t>
+      </w:r>
+      <w:proofErr w:type="gramStart"/>
+      <w:r>
+        <w:t>wasn’t</w:t>
+      </w:r>
+      <w:proofErr w:type="gramEnd"/>
+      <w:r>
+        <w:t xml:space="preserve"> the best way of doing things. </w:t>
+      </w:r>
+      <w:proofErr w:type="gramStart"/>
+      <w:r>
+        <w:t>Instead</w:t>
+      </w:r>
+      <w:proofErr w:type="gramEnd"/>
+      <w:r>
+        <w:t xml:space="preserve"> I use the </w:t>
+      </w:r>
+      <w:proofErr w:type="spellStart"/>
+      <w:r>
+        <w:t>url</w:t>
+      </w:r>
+      <w:proofErr w:type="spellEnd"/>
+      <w:r>
+        <w:t xml:space="preserve">, and have an argument </w:t>
+      </w:r>
+      <w:proofErr w:type="spellStart"/>
+      <w:r>
+        <w:t>usertype</w:t>
+      </w:r>
+      <w:proofErr w:type="spellEnd"/>
+      <w:r>
+        <w:t xml:space="preserve"> which </w:t>
+      </w:r>
+      <w:r>
+        <w:t xml:space="preserve">passes what type of login the user wants. The argument </w:t>
+      </w:r>
+      <w:proofErr w:type="gramStart"/>
+      <w:r>
+        <w:t>is saved</w:t>
+      </w:r>
+      <w:proofErr w:type="gramEnd"/>
+      <w:r>
+        <w:t xml:space="preserve"> as a state.</w:t>
+      </w:r>
+    </w:p>
+    <w:p>
+      <w:pPr>
+        <w:pStyle w:val="Heading1"/>
+      </w:pPr>
+      <w:r>
+        <w:t>19</w:t>
+      </w:r>
+      <w:r>
+        <w:t>/04/2019</w:t>
+      </w:r>
+    </w:p>
+    <w:p>
+      <w:r>
+        <w:t xml:space="preserve">Finished the form completely for login, with routing and handling </w:t>
+      </w:r>
+      <w:proofErr w:type="spellStart"/>
+      <w:r>
+        <w:t>graphql</w:t>
+      </w:r>
+      <w:proofErr w:type="spellEnd"/>
+      <w:r>
+        <w:t xml:space="preserve"> errors. The only problem is the application is returning </w:t>
+      </w:r>
+      <w:proofErr w:type="spellStart"/>
+      <w:r>
+        <w:t>a</w:t>
+      </w:r>
+      <w:proofErr w:type="spellEnd"/>
+      <w:r>
+        <w:t xml:space="preserve"> overflow error and I </w:t>
+      </w:r>
+      <w:proofErr w:type="spellStart"/>
+      <w:proofErr w:type="gramStart"/>
+      <w:r>
+        <w:t>cant</w:t>
+      </w:r>
+      <w:proofErr w:type="spellEnd"/>
+      <w:proofErr w:type="gramEnd"/>
+      <w:r>
+        <w:t xml:space="preserve"> find the source of the bug. I see to many state calls from the login form, but that could </w:t>
+      </w:r>
+      <w:proofErr w:type="gramStart"/>
+      <w:r>
+        <w:t>either be</w:t>
+      </w:r>
+      <w:proofErr w:type="gramEnd"/>
+      <w:r>
+        <w:t xml:space="preserve"> the router, the login form or the Apollo library complaining. Will try to fix it but in the meantime improving the backend with more refactoring of functions. </w:t>
+      </w:r>
+    </w:p>
+    <w:p>
+      <w:pPr>
+        <w:pStyle w:val="Heading1"/>
+      </w:pPr>
+      <w:r>
+        <w:t>24/04/2019</w:t>
+      </w:r>
+    </w:p>
+    <w:p>
+      <w:r>
+        <w:t xml:space="preserve">Finished all the authentication and authorization on the backend, and I have started work on fixing the bug. I could not find what was causing the bug, and I decided rather than trying to fix the bug, I would rewrite the entire frontend, using typescript for type checking and making it purely functional. That includes avoiding using loops and instead using iterator methods and </w:t>
+      </w:r>
+      <w:proofErr w:type="spellStart"/>
+      <w:r>
+        <w:t>callback</w:t>
+      </w:r>
+      <w:proofErr w:type="spellEnd"/>
+      <w:r>
+        <w:t xml:space="preserve"> functions, using constants for everything. I use react hooks for state management so I can have functional forms instead of complicated classes with a single method, and have </w:t>
+      </w:r>
+      <w:r>
+        <w:t xml:space="preserve">removed saving the </w:t>
+      </w:r>
+      <w:proofErr w:type="spellStart"/>
+      <w:r>
+        <w:t>usertype</w:t>
+      </w:r>
+      <w:proofErr w:type="spellEnd"/>
+      <w:r>
+        <w:t xml:space="preserve"> as a state because the </w:t>
+      </w:r>
+      <w:proofErr w:type="spellStart"/>
+      <w:r>
+        <w:t>usertype</w:t>
+      </w:r>
+      <w:proofErr w:type="spellEnd"/>
+      <w:r>
+        <w:t xml:space="preserve"> never changes on a particular </w:t>
+      </w:r>
+      <w:proofErr w:type="spellStart"/>
+      <w:proofErr w:type="gramStart"/>
+      <w:r>
+        <w:t>url</w:t>
+      </w:r>
+      <w:proofErr w:type="spellEnd"/>
+      <w:proofErr w:type="gramEnd"/>
+      <w:r>
+        <w:t xml:space="preserve">. </w:t>
+      </w:r>
+      <w:r>
+        <w:t xml:space="preserve">On the server side, I have done the complete opposite and have refactored the code to better suit an </w:t>
+      </w:r>
+      <w:proofErr w:type="gramStart"/>
+      <w:r>
+        <w:t>object oriented</w:t>
+      </w:r>
+      <w:proofErr w:type="gramEnd"/>
+      <w:r>
+        <w:t xml:space="preserve"> paradigm. </w:t>
+      </w:r>
+    </w:p>
+    <w:p>
+      <w:pPr>
+        <w:pStyle w:val="Heading1"/>
+      </w:pPr>
+      <w:r>
+        <w:t>25/04/2019</w:t>
+      </w:r>
+    </w:p>
+    <w:p>
+      <w:r>
+        <w:t xml:space="preserve">I refactored the frontend and improved my typescript, before I used to pass the props as a type of any, but this made the entire type checking redundant. So I </w:t>
+      </w:r>
+      <w:proofErr w:type="spellStart"/>
+      <w:r>
+        <w:t>learn’t</w:t>
+      </w:r>
+      <w:proofErr w:type="spellEnd"/>
+      <w:r>
+        <w:t xml:space="preserve"> how to create interfaces which are used to add type checking to certain functions, I have switched from Apollo to Apollo-hooks because it brings down the amount of code I need to write and simplifies a lot of things.</w:t>
+      </w:r>
+    </w:p>
+    <w:p>
+      <w:pPr>
+        <w:pStyle w:val="Heading1"/>
+      </w:pPr>
+      <w:r>
+        <w:t>26/04/2019</w:t>
+      </w:r>
+    </w:p>
+    <w:p>
+      <w:r>
+        <w:t xml:space="preserve">Today was testing the frontend and backend together and completely finishing authentication and authorization. </w:t>
+      </w:r>
+    </w:p>
+    <w:p>
+      <w:pPr>
+        <w:pStyle w:val="Heading1"/>
+      </w:pPr>
+      <w:r>
+        <w:t>27/04/2019</w:t>
+      </w:r>
+    </w:p>
+    <w:p>
+      <w:r>
+        <w:t xml:space="preserve">Today was fixing bugs in the backend and developing the actual core functionality. I completely removed the </w:t>
+      </w:r>
+      <w:proofErr w:type="spellStart"/>
+      <w:r>
+        <w:t>env.json</w:t>
+      </w:r>
+      <w:proofErr w:type="spellEnd"/>
+      <w:r>
+        <w:t xml:space="preserve"> idea and now I hard code the variables into a go file, I added a commented line in the .</w:t>
+      </w:r>
+      <w:proofErr w:type="spellStart"/>
+      <w:r>
+        <w:t>gitignore</w:t>
+      </w:r>
+      <w:proofErr w:type="spellEnd"/>
+      <w:r>
+        <w:t xml:space="preserve"> file that ignores a go file that has these hard coded variables. I included this in the build so that the project could compile online. All other variables </w:t>
+      </w:r>
+      <w:r>
+        <w:t xml:space="preserve">apart from the secret key will be stored in the database. I added more object oriented style programming to the backend </w:t>
+      </w:r>
+      <w:proofErr w:type="gramStart"/>
+      <w:r>
+        <w:t>through the use of</w:t>
+      </w:r>
+      <w:proofErr w:type="gramEnd"/>
+      <w:r>
+        <w:t xml:space="preserve"> getter methods of the environment variables and also separated the database from the schema through a private pointer and a getter method to the database connection. A lot of the code for the secret key </w:t>
+      </w:r>
+      <w:proofErr w:type="gramStart"/>
+      <w:r>
+        <w:t>was removed</w:t>
+      </w:r>
+      <w:proofErr w:type="gramEnd"/>
+      <w:r>
+        <w:t xml:space="preserve">, now it is auto generated </w:t>
+      </w:r>
+      <w:proofErr w:type="spellStart"/>
+      <w:r>
+        <w:t>everytime</w:t>
+      </w:r>
+      <w:proofErr w:type="spellEnd"/>
+      <w:r>
+        <w:t xml:space="preserve"> the application restarts and is stored in a temporary variable. This means that every time the server restarts, </w:t>
+      </w:r>
+      <w:proofErr w:type="spellStart"/>
+      <w:r>
+        <w:t>everybodies</w:t>
+      </w:r>
+      <w:proofErr w:type="spellEnd"/>
+      <w:r>
+        <w:t xml:space="preserve"> tokens will be </w:t>
+      </w:r>
+      <w:proofErr w:type="spellStart"/>
+      <w:r>
+        <w:t>invaled</w:t>
+      </w:r>
+      <w:proofErr w:type="spellEnd"/>
+      <w:r>
+        <w:t xml:space="preserve"> and they will need to sign in again. Through </w:t>
+      </w:r>
+      <w:proofErr w:type="gramStart"/>
+      <w:r>
+        <w:t>this</w:t>
+      </w:r>
+      <w:proofErr w:type="gramEnd"/>
+      <w:r>
+        <w:t xml:space="preserve"> there is less code and the application is more secure, if I have time I might even make the tokens secret key</w:t>
+      </w:r>
       <w:bookmarkStart w:id="0" w:name="_GoBack"/>
       <w:bookmarkEnd w:id="0"/>
+      <w:r>
+        <w:t xml:space="preserve"> regenerate each week increasing the security even more.</w:t>
+      </w:r>
     </w:p>
     <w:sectPr>
       <w:pgSz w:w="11906" w:h="16838"/>

</xml_diff>